<commit_message>
Zeitblätter erstellt, Projektplan überarbeitet (WICHTIG: das ist keine Zuteilung sondern nur ein versuch mal Stunden ein bisschen zuzuweisen).
</commit_message>
<xml_diff>
--- a/Projekt Handbuch/Handbuch.docx
+++ b/Projekt Handbuch/Handbuch.docx
@@ -270,7 +270,7 @@
             <w:enabled/>
             <w:calcOnExit w:val="0"/>
             <w:textInput>
-              <w:default w:val="AlienSoccer"/>
+              <w:default w:val="AlienHacky"/>
             </w:textInput>
           </w:ffData>
         </w:fldChar>
@@ -305,7 +305,7 @@
           <w:bCs/>
           <w:sz w:val="32"/>
         </w:rPr>
-        <w:t>AlienSoccer</w:t>
+        <w:t>AlienHacky</w:t>
       </w:r>
       <w:r>
         <w:rPr>
@@ -559,47 +559,8 @@
         <w:tab/>
       </w:r>
       <w:r>
-        <w:fldChar w:fldCharType="begin">
-          <w:ffData>
-            <w:name w:val="Text2"/>
-            <w:enabled/>
-            <w:calcOnExit w:val="0"/>
-            <w:textInput/>
-          </w:ffData>
-        </w:fldChar>
-      </w:r>
-      <w:bookmarkStart w:id="4" w:name="Text2"/>
-      <w:r>
-        <w:instrText xml:space="preserve"> </w:instrText>
-      </w:r>
-      <w:r>
-        <w:instrText>FORMTEXT</w:instrText>
-      </w:r>
-      <w:r>
-        <w:instrText xml:space="preserve"> </w:instrText>
-      </w:r>
-      <w:r>
-        <w:fldChar w:fldCharType="separate"/>
-      </w:r>
-      <w:r>
-        <w:t> </w:t>
-      </w:r>
-      <w:r>
-        <w:t> </w:t>
-      </w:r>
-      <w:r>
-        <w:t> </w:t>
-      </w:r>
-      <w:r>
-        <w:t> </w:t>
-      </w:r>
-      <w:r>
-        <w:t> </w:t>
-      </w:r>
-      <w:r>
-        <w:fldChar w:fldCharType="end"/>
-      </w:r>
-      <w:bookmarkEnd w:id="4"/>
+        <w:t>Ursus Schneider</w:t>
+      </w:r>
     </w:p>
     <w:p>
       <w:pPr>
@@ -1281,16 +1242,16 @@
       </w:r>
     </w:p>
     <w:p/>
-    <w:bookmarkStart w:id="5" w:name="_MON_1222589265"/>
-    <w:bookmarkStart w:id="6" w:name="_MON_1222023264"/>
-    <w:bookmarkStart w:id="7" w:name="_MON_1222023268"/>
-    <w:bookmarkStart w:id="8" w:name="_MON_1536744374"/>
+    <w:bookmarkStart w:id="4" w:name="_MON_1536744374"/>
+    <w:bookmarkStart w:id="5" w:name="_MON_1222023530"/>
+    <w:bookmarkStart w:id="6" w:name="_MON_1222589265"/>
+    <w:bookmarkStart w:id="7" w:name="_MON_1222023264"/>
+    <w:bookmarkEnd w:id="4"/>
     <w:bookmarkEnd w:id="5"/>
     <w:bookmarkEnd w:id="6"/>
     <w:bookmarkEnd w:id="7"/>
+    <w:bookmarkStart w:id="8" w:name="_MON_1222023268"/>
     <w:bookmarkEnd w:id="8"/>
-    <w:bookmarkStart w:id="9" w:name="_MON_1222023530"/>
-    <w:bookmarkEnd w:id="9"/>
     <w:p>
       <w:r>
         <w:object w:dxaOrig="1530" w:dyaOrig="990" w14:anchorId="4333480A">
@@ -1316,7 +1277,7 @@
           <v:shape id="_x0000_i1025" type="#_x0000_t75" style="width:77.25pt;height:49.95pt" o:ole="">
             <v:imagedata r:id="rId8" o:title=""/>
           </v:shape>
-          <o:OLEObject Type="Embed" ProgID="Word.Document.8" ShapeID="_x0000_i1025" DrawAspect="Icon" ObjectID="_1536752988" r:id="rId9">
+          <o:OLEObject Type="Embed" ProgID="Word.Document.8" ShapeID="_x0000_i1025" DrawAspect="Icon" ObjectID="_1537038377" r:id="rId9">
             <o:FieldCodes>\s</o:FieldCodes>
           </o:OLEObject>
         </w:object>
@@ -1336,12 +1297,12 @@
         </w:rPr>
         <w:br w:type="page"/>
       </w:r>
-      <w:bookmarkStart w:id="10" w:name="_Toc254437341"/>
+      <w:bookmarkStart w:id="9" w:name="_Toc254437341"/>
       <w:r>
         <w:lastRenderedPageBreak/>
         <w:t>Projektauftrag</w:t>
       </w:r>
-      <w:bookmarkEnd w:id="10"/>
+      <w:bookmarkEnd w:id="9"/>
     </w:p>
     <w:tbl>
       <w:tblPr>
@@ -1454,7 +1415,7 @@
                 </w:ffData>
               </w:fldChar>
             </w:r>
-            <w:bookmarkStart w:id="11" w:name="Text7"/>
+            <w:bookmarkStart w:id="10" w:name="Text7"/>
             <w:r>
               <w:instrText xml:space="preserve"> FORMTEXT </w:instrText>
             </w:r>
@@ -1467,7 +1428,7 @@
             <w:r>
               <w:fldChar w:fldCharType="end"/>
             </w:r>
-            <w:bookmarkEnd w:id="11"/>
+            <w:bookmarkEnd w:id="10"/>
           </w:p>
         </w:tc>
         <w:tc>
@@ -1493,7 +1454,7 @@
                 </w:ffData>
               </w:fldChar>
             </w:r>
-            <w:bookmarkStart w:id="12" w:name="Text8"/>
+            <w:bookmarkStart w:id="11" w:name="Text8"/>
             <w:r>
               <w:instrText xml:space="preserve"> FORMTEXT </w:instrText>
             </w:r>
@@ -1506,7 +1467,7 @@
             <w:r>
               <w:fldChar w:fldCharType="end"/>
             </w:r>
-            <w:bookmarkEnd w:id="12"/>
+            <w:bookmarkEnd w:id="11"/>
           </w:p>
         </w:tc>
       </w:tr>
@@ -1534,7 +1495,7 @@
                 </w:ffData>
               </w:fldChar>
             </w:r>
-            <w:bookmarkStart w:id="13" w:name="Text9"/>
+            <w:bookmarkStart w:id="12" w:name="Text9"/>
             <w:r>
               <w:instrText xml:space="preserve"> FORMTEXT </w:instrText>
             </w:r>
@@ -1547,7 +1508,7 @@
             <w:r>
               <w:fldChar w:fldCharType="end"/>
             </w:r>
-            <w:bookmarkEnd w:id="13"/>
+            <w:bookmarkEnd w:id="12"/>
           </w:p>
         </w:tc>
         <w:tc>
@@ -1573,7 +1534,7 @@
                 </w:ffData>
               </w:fldChar>
             </w:r>
-            <w:bookmarkStart w:id="14" w:name="Text10"/>
+            <w:bookmarkStart w:id="13" w:name="Text10"/>
             <w:r>
               <w:instrText xml:space="preserve"> FORMTEXT </w:instrText>
             </w:r>
@@ -1586,7 +1547,7 @@
             <w:r>
               <w:fldChar w:fldCharType="end"/>
             </w:r>
-            <w:bookmarkEnd w:id="14"/>
+            <w:bookmarkEnd w:id="13"/>
           </w:p>
         </w:tc>
       </w:tr>
@@ -1827,7 +1788,13 @@
               <w:spacing w:before="60" w:after="60"/>
             </w:pPr>
             <w:r>
-              <w:t>1000 Personenstunden</w:t>
+              <w:t>640</w:t>
+            </w:r>
+            <w:r>
+              <w:t xml:space="preserve"> Personenstunden</w:t>
+            </w:r>
+            <w:r>
+              <w:t xml:space="preserve"> </w:t>
             </w:r>
           </w:p>
           <w:p>
@@ -1850,12 +1817,12 @@
             <w:tcW w:w="4605" w:type="dxa"/>
           </w:tcPr>
           <w:p>
-            <w:pPr>
-              <w:spacing w:before="60" w:after="60"/>
-            </w:pPr>
             <w:r>
               <w:t xml:space="preserve">Projektauftraggeber: </w:t>
             </w:r>
+            <w:r>
+              <w:t>Wolfgang Auer und Patrick Ritschel</w:t>
+            </w:r>
           </w:p>
         </w:tc>
         <w:tc>
@@ -1870,47 +1837,8 @@
               <w:t xml:space="preserve">ProjektleiterIn: </w:t>
             </w:r>
             <w:r>
-              <w:fldChar w:fldCharType="begin">
-                <w:ffData>
-                  <w:name w:val="Text16"/>
-                  <w:enabled/>
-                  <w:calcOnExit w:val="0"/>
-                  <w:textInput/>
-                </w:ffData>
-              </w:fldChar>
-            </w:r>
-            <w:bookmarkStart w:id="15" w:name="Text16"/>
-            <w:r>
-              <w:instrText xml:space="preserve"> </w:instrText>
-            </w:r>
-            <w:r>
-              <w:instrText>FORMTEXT</w:instrText>
-            </w:r>
-            <w:r>
-              <w:instrText xml:space="preserve"> </w:instrText>
-            </w:r>
-            <w:r>
-              <w:fldChar w:fldCharType="separate"/>
-            </w:r>
-            <w:r>
-              <w:t> </w:t>
-            </w:r>
-            <w:r>
-              <w:t> </w:t>
-            </w:r>
-            <w:r>
-              <w:t> </w:t>
-            </w:r>
-            <w:r>
-              <w:t> </w:t>
-            </w:r>
-            <w:r>
-              <w:t> </w:t>
-            </w:r>
-            <w:r>
-              <w:fldChar w:fldCharType="end"/>
-            </w:r>
-            <w:bookmarkEnd w:id="15"/>
+              <w:t>Ursus Schneider</w:t>
+            </w:r>
           </w:p>
         </w:tc>
       </w:tr>
@@ -1947,7 +1875,7 @@
                 </w:ffData>
               </w:fldChar>
             </w:r>
-            <w:bookmarkStart w:id="16" w:name="Text17"/>
+            <w:bookmarkStart w:id="14" w:name="Text17"/>
             <w:r>
               <w:instrText xml:space="preserve"> FORMTEXT </w:instrText>
             </w:r>
@@ -1960,7 +1888,7 @@
             <w:r>
               <w:fldChar w:fldCharType="end"/>
             </w:r>
-            <w:bookmarkEnd w:id="16"/>
+            <w:bookmarkEnd w:id="14"/>
           </w:p>
         </w:tc>
         <w:tc>
@@ -1993,7 +1921,7 @@
                 </w:ffData>
               </w:fldChar>
             </w:r>
-            <w:bookmarkStart w:id="17" w:name="Text18"/>
+            <w:bookmarkStart w:id="15" w:name="Text18"/>
             <w:r>
               <w:instrText xml:space="preserve"> </w:instrText>
             </w:r>
@@ -2024,7 +1952,7 @@
             <w:r>
               <w:fldChar w:fldCharType="end"/>
             </w:r>
-            <w:bookmarkEnd w:id="17"/>
+            <w:bookmarkEnd w:id="15"/>
           </w:p>
         </w:tc>
       </w:tr>
@@ -2057,7 +1985,7 @@
                 </w:ffData>
               </w:fldChar>
             </w:r>
-            <w:bookmarkStart w:id="18" w:name="Text20"/>
+            <w:bookmarkStart w:id="16" w:name="Text20"/>
             <w:r>
               <w:instrText xml:space="preserve"> </w:instrText>
             </w:r>
@@ -2076,7 +2004,7 @@
             <w:r>
               <w:fldChar w:fldCharType="end"/>
             </w:r>
-            <w:bookmarkEnd w:id="18"/>
+            <w:bookmarkEnd w:id="16"/>
           </w:p>
         </w:tc>
         <w:tc>
@@ -2096,37 +2024,37 @@
               <w:spacing w:before="60" w:after="60"/>
             </w:pPr>
             <w:r>
-              <w:fldChar w:fldCharType="begin">
-                <w:ffData>
-                  <w:name w:val="Text21"/>
-                  <w:enabled/>
-                  <w:calcOnExit w:val="0"/>
-                  <w:textInput>
-                    <w:default w:val="&lt;Meilenstein + geplanter Termin&gt;"/>
-                  </w:textInput>
-                </w:ffData>
-              </w:fldChar>
-            </w:r>
-            <w:bookmarkStart w:id="19" w:name="Text21"/>
-            <w:r>
-              <w:instrText xml:space="preserve"> </w:instrText>
-            </w:r>
-            <w:r>
-              <w:instrText>FORMTEXT</w:instrText>
-            </w:r>
-            <w:r>
-              <w:instrText xml:space="preserve"> </w:instrText>
-            </w:r>
-            <w:r>
-              <w:fldChar w:fldCharType="separate"/>
-            </w:r>
-            <w:r>
-              <w:t>&lt;Meilenstein + geplanter Termin&gt;</w:t>
-            </w:r>
-            <w:r>
-              <w:fldChar w:fldCharType="end"/>
-            </w:r>
-            <w:bookmarkEnd w:id="19"/>
+              <w:t>Kommunikation Server und Slave</w:t>
+            </w:r>
+          </w:p>
+          <w:p>
+            <w:pPr>
+              <w:spacing w:before="60" w:after="60"/>
+            </w:pPr>
+            <w:r>
+              <w:t>Berechnungsmodilietung</w:t>
+            </w:r>
+          </w:p>
+          <w:p>
+            <w:pPr>
+              <w:spacing w:before="60" w:after="60"/>
+            </w:pPr>
+            <w:r>
+              <w:t>Fertigstellung von AlienSocke</w:t>
+            </w:r>
+          </w:p>
+          <w:p>
+            <w:pPr>
+              <w:spacing w:before="60" w:after="60"/>
+            </w:pPr>
+            <w:r>
+              <w:t>Projektabgabe</w:t>
+            </w:r>
+          </w:p>
+          <w:p>
+            <w:pPr>
+              <w:spacing w:before="60" w:after="60"/>
+            </w:pPr>
           </w:p>
         </w:tc>
       </w:tr>
@@ -2152,7 +2080,7 @@
                 </w:ffData>
               </w:fldChar>
             </w:r>
-            <w:bookmarkStart w:id="20" w:name="Kontrollkästchen3"/>
+            <w:bookmarkStart w:id="17" w:name="Kontrollkästchen3"/>
             <w:r>
               <w:instrText xml:space="preserve"> </w:instrText>
             </w:r>
@@ -2168,7 +2096,7 @@
             <w:r>
               <w:fldChar w:fldCharType="end"/>
             </w:r>
-            <w:bookmarkEnd w:id="20"/>
+            <w:bookmarkEnd w:id="17"/>
             <w:r>
               <w:t xml:space="preserve"> Das Projekt wird bewilligt.</w:t>
             </w:r>
@@ -2190,7 +2118,7 @@
                 </w:ffData>
               </w:fldChar>
             </w:r>
-            <w:bookmarkStart w:id="21" w:name="Kontrollkästchen4"/>
+            <w:bookmarkStart w:id="18" w:name="Kontrollkästchen4"/>
             <w:r>
               <w:instrText xml:space="preserve"> </w:instrText>
             </w:r>
@@ -2206,7 +2134,7 @@
             <w:r>
               <w:fldChar w:fldCharType="end"/>
             </w:r>
-            <w:bookmarkEnd w:id="21"/>
+            <w:bookmarkEnd w:id="18"/>
             <w:r>
               <w:t xml:space="preserve"> Das Projekt wird unter der Einhaltung folgender Auflagen bewilligt:</w:t>
             </w:r>
@@ -2229,7 +2157,7 @@
                 </w:ffData>
               </w:fldChar>
             </w:r>
-            <w:bookmarkStart w:id="22" w:name="Text47"/>
+            <w:bookmarkStart w:id="19" w:name="Text47"/>
             <w:r>
               <w:instrText xml:space="preserve"> </w:instrText>
             </w:r>
@@ -2260,7 +2188,7 @@
             <w:r>
               <w:fldChar w:fldCharType="end"/>
             </w:r>
-            <w:bookmarkEnd w:id="22"/>
+            <w:bookmarkEnd w:id="19"/>
           </w:p>
           <w:p>
             <w:pPr>
@@ -2279,7 +2207,7 @@
                 </w:ffData>
               </w:fldChar>
             </w:r>
-            <w:bookmarkStart w:id="23" w:name="Kontrollkästchen5"/>
+            <w:bookmarkStart w:id="20" w:name="Kontrollkästchen5"/>
             <w:r>
               <w:instrText xml:space="preserve"> </w:instrText>
             </w:r>
@@ -2295,7 +2223,7 @@
             <w:r>
               <w:fldChar w:fldCharType="end"/>
             </w:r>
-            <w:bookmarkEnd w:id="23"/>
+            <w:bookmarkEnd w:id="20"/>
             <w:r>
               <w:t xml:space="preserve"> Das Projekt wird abgelehnt.</w:t>
             </w:r>
@@ -2317,7 +2245,7 @@
                 </w:ffData>
               </w:fldChar>
             </w:r>
-            <w:bookmarkStart w:id="24" w:name="Text50"/>
+            <w:bookmarkStart w:id="21" w:name="Text50"/>
             <w:r>
               <w:instrText xml:space="preserve"> </w:instrText>
             </w:r>
@@ -2348,7 +2276,7 @@
             <w:r>
               <w:fldChar w:fldCharType="end"/>
             </w:r>
-            <w:bookmarkEnd w:id="24"/>
+            <w:bookmarkEnd w:id="21"/>
           </w:p>
           <w:p>
             <w:pPr>
@@ -2384,7 +2312,7 @@
                 </w:ffData>
               </w:fldChar>
             </w:r>
-            <w:bookmarkStart w:id="25" w:name="Text52"/>
+            <w:bookmarkStart w:id="22" w:name="Text52"/>
             <w:r>
               <w:instrText xml:space="preserve"> </w:instrText>
             </w:r>
@@ -2403,7 +2331,7 @@
             <w:r>
               <w:fldChar w:fldCharType="end"/>
             </w:r>
-            <w:bookmarkEnd w:id="25"/>
+            <w:bookmarkEnd w:id="22"/>
             <w:r>
               <w:t>, Unterschrift Auftraggeber</w:t>
             </w:r>
@@ -2418,6 +2346,7 @@
               <w:spacing w:before="60" w:after="60"/>
             </w:pPr>
             <w:r>
+              <w:lastRenderedPageBreak/>
               <w:t>Sonstige relevante Informationen:</w:t>
             </w:r>
           </w:p>
@@ -2435,7 +2364,7 @@
                 </w:ffData>
               </w:fldChar>
             </w:r>
-            <w:bookmarkStart w:id="26" w:name="Text53"/>
+            <w:bookmarkStart w:id="23" w:name="Text53"/>
             <w:r>
               <w:instrText xml:space="preserve"> </w:instrText>
             </w:r>
@@ -2466,7 +2395,7 @@
             <w:r>
               <w:fldChar w:fldCharType="end"/>
             </w:r>
-            <w:bookmarkEnd w:id="26"/>
+            <w:bookmarkEnd w:id="23"/>
           </w:p>
         </w:tc>
       </w:tr>
@@ -2476,14 +2405,15 @@
         <w:pStyle w:val="Heading1"/>
       </w:pPr>
       <w:r>
+        <w:lastRenderedPageBreak/>
         <w:br w:type="page"/>
       </w:r>
-      <w:bookmarkStart w:id="27" w:name="_Toc254437342"/>
+      <w:bookmarkStart w:id="24" w:name="_Toc254437342"/>
       <w:r>
         <w:lastRenderedPageBreak/>
         <w:t>Projektzieleplan</w:t>
       </w:r>
-      <w:bookmarkEnd w:id="27"/>
+      <w:bookmarkEnd w:id="24"/>
     </w:p>
     <w:tbl>
       <w:tblPr>
@@ -2751,7 +2681,7 @@
                 </w:ffData>
               </w:fldChar>
             </w:r>
-            <w:bookmarkStart w:id="28" w:name="Text54"/>
+            <w:bookmarkStart w:id="25" w:name="Text54"/>
             <w:r>
               <w:rPr>
                 <w:b/>
@@ -2800,7 +2730,7 @@
               </w:rPr>
               <w:fldChar w:fldCharType="end"/>
             </w:r>
-            <w:bookmarkEnd w:id="28"/>
+            <w:bookmarkEnd w:id="25"/>
           </w:p>
         </w:tc>
       </w:tr>
@@ -2838,7 +2768,7 @@
                 </w:ffData>
               </w:fldChar>
             </w:r>
-            <w:bookmarkStart w:id="29" w:name="Text91"/>
+            <w:bookmarkStart w:id="26" w:name="Text91"/>
             <w:r>
               <w:instrText xml:space="preserve"> </w:instrText>
             </w:r>
@@ -2857,7 +2787,7 @@
             <w:r>
               <w:fldChar w:fldCharType="end"/>
             </w:r>
-            <w:bookmarkEnd w:id="29"/>
+            <w:bookmarkEnd w:id="26"/>
           </w:p>
         </w:tc>
         <w:tc>
@@ -2905,7 +2835,7 @@
                 </w:ffData>
               </w:fldChar>
             </w:r>
-            <w:bookmarkStart w:id="30" w:name="Text92"/>
+            <w:bookmarkStart w:id="27" w:name="Text92"/>
             <w:r>
               <w:instrText xml:space="preserve"> </w:instrText>
             </w:r>
@@ -2924,7 +2854,7 @@
             <w:r>
               <w:fldChar w:fldCharType="end"/>
             </w:r>
-            <w:bookmarkEnd w:id="30"/>
+            <w:bookmarkEnd w:id="27"/>
             <w:r>
               <w:t>:</w:t>
             </w:r>
@@ -2949,7 +2879,7 @@
                 </w:ffData>
               </w:fldChar>
             </w:r>
-            <w:bookmarkStart w:id="31" w:name="Text93"/>
+            <w:bookmarkStart w:id="28" w:name="Text93"/>
             <w:r>
               <w:instrText xml:space="preserve"> </w:instrText>
             </w:r>
@@ -2968,7 +2898,7 @@
             <w:r>
               <w:fldChar w:fldCharType="end"/>
             </w:r>
-            <w:bookmarkEnd w:id="31"/>
+            <w:bookmarkEnd w:id="28"/>
           </w:p>
           <w:p>
             <w:pPr>
@@ -3573,12 +3503,12 @@
       <w:r>
         <w:br w:type="page"/>
       </w:r>
-      <w:bookmarkStart w:id="32" w:name="_Toc254437343"/>
+      <w:bookmarkStart w:id="29" w:name="_Toc254437343"/>
       <w:r>
         <w:lastRenderedPageBreak/>
         <w:t>Projektorganisation</w:t>
       </w:r>
-      <w:bookmarkEnd w:id="32"/>
+      <w:bookmarkEnd w:id="29"/>
     </w:p>
     <w:p/>
     <w:p>
@@ -3971,7 +3901,7 @@
                 </w:ffData>
               </w:fldChar>
             </w:r>
-            <w:bookmarkStart w:id="33" w:name="Text65"/>
+            <w:bookmarkStart w:id="30" w:name="Text65"/>
             <w:r>
               <w:instrText xml:space="preserve"> </w:instrText>
             </w:r>
@@ -3990,7 +3920,7 @@
             <w:r>
               <w:fldChar w:fldCharType="end"/>
             </w:r>
-            <w:bookmarkEnd w:id="33"/>
+            <w:bookmarkEnd w:id="30"/>
           </w:p>
         </w:tc>
         <w:tc>
@@ -4011,7 +3941,7 @@
                 </w:ffData>
               </w:fldChar>
             </w:r>
-            <w:bookmarkStart w:id="34" w:name="Text64"/>
+            <w:bookmarkStart w:id="31" w:name="Text64"/>
             <w:r>
               <w:instrText xml:space="preserve"> </w:instrText>
             </w:r>
@@ -4042,7 +3972,7 @@
             <w:r>
               <w:fldChar w:fldCharType="end"/>
             </w:r>
-            <w:bookmarkEnd w:id="34"/>
+            <w:bookmarkEnd w:id="31"/>
           </w:p>
         </w:tc>
       </w:tr>
@@ -4170,7 +4100,7 @@
                 </w:ffData>
               </w:fldChar>
             </w:r>
-            <w:bookmarkStart w:id="35" w:name="Text66"/>
+            <w:bookmarkStart w:id="32" w:name="Text66"/>
             <w:r>
               <w:instrText xml:space="preserve"> </w:instrText>
             </w:r>
@@ -4201,7 +4131,7 @@
             <w:r>
               <w:fldChar w:fldCharType="end"/>
             </w:r>
-            <w:bookmarkEnd w:id="35"/>
+            <w:bookmarkEnd w:id="32"/>
           </w:p>
         </w:tc>
       </w:tr>
@@ -4305,7 +4235,7 @@
                 </w:ffData>
               </w:fldChar>
             </w:r>
-            <w:bookmarkStart w:id="36" w:name="Text67"/>
+            <w:bookmarkStart w:id="33" w:name="Text67"/>
             <w:r>
               <w:instrText xml:space="preserve"> </w:instrText>
             </w:r>
@@ -4336,7 +4266,7 @@
             <w:r>
               <w:fldChar w:fldCharType="end"/>
             </w:r>
-            <w:bookmarkEnd w:id="36"/>
+            <w:bookmarkEnd w:id="33"/>
           </w:p>
         </w:tc>
       </w:tr>
@@ -4428,7 +4358,7 @@
                 </w:ffData>
               </w:fldChar>
             </w:r>
-            <w:bookmarkStart w:id="37" w:name="Text68"/>
+            <w:bookmarkStart w:id="34" w:name="Text68"/>
             <w:r>
               <w:instrText xml:space="preserve"> </w:instrText>
             </w:r>
@@ -4459,7 +4389,7 @@
             <w:r>
               <w:fldChar w:fldCharType="end"/>
             </w:r>
-            <w:bookmarkEnd w:id="37"/>
+            <w:bookmarkEnd w:id="34"/>
           </w:p>
         </w:tc>
       </w:tr>
@@ -4471,12 +4401,12 @@
       <w:r>
         <w:br w:type="page"/>
       </w:r>
-      <w:bookmarkStart w:id="38" w:name="_Toc254437344"/>
+      <w:bookmarkStart w:id="35" w:name="_Toc254437344"/>
       <w:r>
         <w:lastRenderedPageBreak/>
         <w:t>Projektumweltanalyse / Sozialer Projektkontext</w:t>
       </w:r>
-      <w:bookmarkEnd w:id="38"/>
+      <w:bookmarkEnd w:id="35"/>
     </w:p>
     <w:p/>
     <w:p>
@@ -4942,12 +4872,12 @@
       <w:r>
         <w:br w:type="page"/>
       </w:r>
-      <w:bookmarkStart w:id="39" w:name="_Toc254437345"/>
+      <w:bookmarkStart w:id="36" w:name="_Toc254437345"/>
       <w:r>
         <w:lastRenderedPageBreak/>
         <w:t>Meilensteinplan</w:t>
       </w:r>
-      <w:bookmarkEnd w:id="39"/>
+      <w:bookmarkEnd w:id="36"/>
     </w:p>
     <w:tbl>
       <w:tblPr>
@@ -5233,7 +5163,7 @@
                 </w:ffData>
               </w:fldChar>
             </w:r>
-            <w:bookmarkStart w:id="40" w:name="Text95"/>
+            <w:bookmarkStart w:id="37" w:name="Text95"/>
             <w:r>
               <w:rPr>
                 <w:b/>
@@ -5282,7 +5212,7 @@
               </w:rPr>
               <w:fldChar w:fldCharType="end"/>
             </w:r>
-            <w:bookmarkEnd w:id="40"/>
+            <w:bookmarkEnd w:id="37"/>
           </w:p>
         </w:tc>
         <w:tc>
@@ -5474,12 +5404,12 @@
       <w:r>
         <w:br w:type="page"/>
       </w:r>
-      <w:bookmarkStart w:id="41" w:name="_Toc254437346"/>
+      <w:bookmarkStart w:id="38" w:name="_Toc254437346"/>
       <w:r>
         <w:lastRenderedPageBreak/>
         <w:t>Projektstrukturplan (PSP)</w:t>
       </w:r>
-      <w:bookmarkEnd w:id="41"/>
+      <w:bookmarkEnd w:id="38"/>
     </w:p>
     <w:p/>
     <w:p>
@@ -5548,8 +5478,8 @@
       <w:r>
         <w:br w:type="page"/>
       </w:r>
-      <w:bookmarkStart w:id="42" w:name="_Toc254437347"/>
-      <w:bookmarkEnd w:id="42"/>
+      <w:bookmarkStart w:id="39" w:name="_Toc254437347"/>
+      <w:bookmarkEnd w:id="39"/>
       <w:r>
         <w:lastRenderedPageBreak/>
         <w:t>Risikoanalyse</w:t>
@@ -6350,12 +6280,12 @@
       <w:r>
         <w:br w:type="page"/>
       </w:r>
-      <w:bookmarkStart w:id="43" w:name="_Toc254437348"/>
+      <w:bookmarkStart w:id="40" w:name="_Toc254437348"/>
       <w:r>
         <w:lastRenderedPageBreak/>
         <w:t>Arbeitspaket-Spezifikation</w:t>
       </w:r>
-      <w:bookmarkEnd w:id="43"/>
+      <w:bookmarkEnd w:id="40"/>
     </w:p>
     <w:tbl>
       <w:tblPr>
@@ -7045,7 +6975,7 @@
                 </w:ffData>
               </w:fldChar>
             </w:r>
-            <w:bookmarkStart w:id="44" w:name="Text96"/>
+            <w:bookmarkStart w:id="41" w:name="Text96"/>
             <w:r>
               <w:instrText xml:space="preserve"> </w:instrText>
             </w:r>
@@ -7064,7 +6994,7 @@
             <w:r>
               <w:fldChar w:fldCharType="end"/>
             </w:r>
-            <w:bookmarkEnd w:id="44"/>
+            <w:bookmarkEnd w:id="41"/>
           </w:p>
         </w:tc>
       </w:tr>
@@ -9141,44 +9071,41 @@
       <w:r>
         <w:br w:type="page"/>
       </w:r>
-      <w:bookmarkStart w:id="45" w:name="_Toc254437349"/>
+      <w:bookmarkStart w:id="42" w:name="_Toc254437349"/>
       <w:r>
         <w:lastRenderedPageBreak/>
-        <w:t>Integ</w:t>
-      </w:r>
-      <w:bookmarkStart w:id="46" w:name="_GoBack"/>
-      <w:bookmarkEnd w:id="46"/>
-      <w:r>
-        <w:t>rierter Projektplan</w:t>
-      </w:r>
-      <w:bookmarkEnd w:id="45"/>
+        <w:t>Integrierter Projektplan</w:t>
+      </w:r>
+      <w:bookmarkEnd w:id="42"/>
     </w:p>
     <w:p/>
-    <w:bookmarkStart w:id="47" w:name="_MON_1221903344"/>
-    <w:bookmarkStart w:id="48" w:name="_MON_1221903409"/>
-    <w:bookmarkStart w:id="49" w:name="_MON_1222023605"/>
-    <w:bookmarkStart w:id="50" w:name="_MON_1222240501"/>
-    <w:bookmarkStart w:id="51" w:name="_MON_1222589370"/>
-    <w:bookmarkStart w:id="52" w:name="_MON_1221282436"/>
-    <w:bookmarkStart w:id="53" w:name="_MON_1221283811"/>
+    <w:bookmarkStart w:id="43" w:name="_MON_1222240501"/>
+    <w:bookmarkStart w:id="44" w:name="_MON_1222589370"/>
+    <w:bookmarkStart w:id="45" w:name="_MON_1221282436"/>
+    <w:bookmarkStart w:id="46" w:name="_MON_1221283811"/>
+    <w:bookmarkStart w:id="47" w:name="_MON_1221903084"/>
+    <w:bookmarkStart w:id="48" w:name="_MON_1221903344"/>
+    <w:bookmarkStart w:id="49" w:name="_MON_1221903409"/>
+    <w:bookmarkEnd w:id="43"/>
+    <w:bookmarkEnd w:id="44"/>
+    <w:bookmarkEnd w:id="45"/>
+    <w:bookmarkEnd w:id="46"/>
     <w:bookmarkEnd w:id="47"/>
     <w:bookmarkEnd w:id="48"/>
     <w:bookmarkEnd w:id="49"/>
+    <w:bookmarkStart w:id="50" w:name="_MON_1222023605"/>
     <w:bookmarkEnd w:id="50"/>
-    <w:bookmarkEnd w:id="51"/>
-    <w:bookmarkEnd w:id="52"/>
-    <w:bookmarkEnd w:id="53"/>
-    <w:bookmarkStart w:id="54" w:name="_MON_1221903084"/>
-    <w:bookmarkEnd w:id="54"/>
     <w:p>
       <w:r>
-        <w:object w:dxaOrig="1560" w:dyaOrig="1000" w14:anchorId="56AC8F34">
-          <v:shape id="_x0000_i1028" type="#_x0000_t75" style="width:78.85pt;height:50.45pt" o:ole="">
+        <w:object w:dxaOrig="1600" w:dyaOrig="1020" w14:anchorId="56AC8F34">
+          <v:shape id="_x0000_i1026" type="#_x0000_t75" style="width:80.95pt;height:51.5pt" o:ole="">
             <v:imagedata r:id="rId13" o:title=""/>
           </v:shape>
-          <o:OLEObject Type="Embed" ProgID="Excel.Sheet.8" ShapeID="_x0000_i1028" DrawAspect="Icon" ObjectID="_1536752989" r:id="rId14"/>
+          <o:OLEObject Type="Embed" ProgID="Excel.Sheet.8" ShapeID="_x0000_i1026" DrawAspect="Icon" ObjectID="_1537038378" r:id="rId14"/>
         </w:object>
       </w:r>
+      <w:bookmarkStart w:id="51" w:name="_GoBack"/>
+      <w:bookmarkEnd w:id="51"/>
     </w:p>
     <w:p>
       <w:pPr>
@@ -9187,12 +9114,12 @@
       <w:r>
         <w:br w:type="page"/>
       </w:r>
-      <w:bookmarkStart w:id="55" w:name="_Toc254437350"/>
+      <w:bookmarkStart w:id="52" w:name="_Toc254437350"/>
       <w:r>
         <w:lastRenderedPageBreak/>
         <w:t>Projektkommunikationsplan</w:t>
       </w:r>
-      <w:bookmarkEnd w:id="55"/>
+      <w:bookmarkEnd w:id="52"/>
     </w:p>
     <w:tbl>
       <w:tblPr>
@@ -9485,7 +9412,7 @@
                 </w:ffData>
               </w:fldChar>
             </w:r>
-            <w:bookmarkStart w:id="56" w:name="Text69"/>
+            <w:bookmarkStart w:id="53" w:name="Text69"/>
             <w:r>
               <w:instrText xml:space="preserve"> </w:instrText>
             </w:r>
@@ -9504,7 +9431,7 @@
             <w:r>
               <w:fldChar w:fldCharType="end"/>
             </w:r>
-            <w:bookmarkEnd w:id="56"/>
+            <w:bookmarkEnd w:id="53"/>
           </w:p>
         </w:tc>
         <w:tc>
@@ -9703,7 +9630,7 @@
                 </w:ffData>
               </w:fldChar>
             </w:r>
-            <w:bookmarkStart w:id="57" w:name="Text70"/>
+            <w:bookmarkStart w:id="54" w:name="Text70"/>
             <w:r>
               <w:instrText xml:space="preserve"> </w:instrText>
             </w:r>
@@ -9722,7 +9649,7 @@
             <w:r>
               <w:fldChar w:fldCharType="end"/>
             </w:r>
-            <w:bookmarkEnd w:id="57"/>
+            <w:bookmarkEnd w:id="54"/>
           </w:p>
         </w:tc>
         <w:tc>
@@ -9813,12 +9740,12 @@
       <w:r>
         <w:br w:type="page"/>
       </w:r>
-      <w:bookmarkStart w:id="58" w:name="_Toc254437351"/>
+      <w:bookmarkStart w:id="55" w:name="_Toc254437351"/>
       <w:r>
         <w:lastRenderedPageBreak/>
         <w:t>Projektfortschrittsbericht (Vorlage)</w:t>
       </w:r>
-      <w:bookmarkEnd w:id="58"/>
+      <w:bookmarkEnd w:id="55"/>
     </w:p>
     <w:tbl>
       <w:tblPr>
@@ -10088,7 +10015,7 @@
                 </w:ffData>
               </w:fldChar>
             </w:r>
-            <w:bookmarkStart w:id="59" w:name="Kontrollkästchen9"/>
+            <w:bookmarkStart w:id="56" w:name="Kontrollkästchen9"/>
             <w:r>
               <w:rPr>
                 <w:b/>
@@ -10130,7 +10057,7 @@
               </w:rPr>
               <w:fldChar w:fldCharType="end"/>
             </w:r>
-            <w:bookmarkEnd w:id="59"/>
+            <w:bookmarkEnd w:id="56"/>
             <w:r>
               <w:rPr>
                 <w:b/>
@@ -10165,7 +10092,7 @@
                 </w:ffData>
               </w:fldChar>
             </w:r>
-            <w:bookmarkStart w:id="60" w:name="Kontrollkästchen10"/>
+            <w:bookmarkStart w:id="57" w:name="Kontrollkästchen10"/>
             <w:r>
               <w:rPr>
                 <w:b/>
@@ -10207,7 +10134,7 @@
               </w:rPr>
               <w:fldChar w:fldCharType="end"/>
             </w:r>
-            <w:bookmarkEnd w:id="60"/>
+            <w:bookmarkEnd w:id="57"/>
             <w:r>
               <w:rPr>
                 <w:b/>
@@ -10242,7 +10169,7 @@
                 </w:ffData>
               </w:fldChar>
             </w:r>
-            <w:bookmarkStart w:id="61" w:name="Kontrollkästchen11"/>
+            <w:bookmarkStart w:id="58" w:name="Kontrollkästchen11"/>
             <w:r>
               <w:rPr>
                 <w:b/>
@@ -10284,7 +10211,7 @@
               </w:rPr>
               <w:fldChar w:fldCharType="end"/>
             </w:r>
-            <w:bookmarkEnd w:id="61"/>
+            <w:bookmarkEnd w:id="58"/>
             <w:r>
               <w:rPr>
                 <w:b/>
@@ -10332,7 +10259,7 @@
                 </w:ffData>
               </w:fldChar>
             </w:r>
-            <w:bookmarkStart w:id="62" w:name="Text74"/>
+            <w:bookmarkStart w:id="59" w:name="Text74"/>
             <w:r>
               <w:instrText xml:space="preserve"> </w:instrText>
             </w:r>
@@ -10363,7 +10290,7 @@
             <w:r>
               <w:fldChar w:fldCharType="end"/>
             </w:r>
-            <w:bookmarkEnd w:id="62"/>
+            <w:bookmarkEnd w:id="59"/>
           </w:p>
         </w:tc>
       </w:tr>
@@ -10405,7 +10332,7 @@
                 </w:ffData>
               </w:fldChar>
             </w:r>
-            <w:bookmarkStart w:id="63" w:name="Text71"/>
+            <w:bookmarkStart w:id="60" w:name="Text71"/>
             <w:r>
               <w:instrText xml:space="preserve"> </w:instrText>
             </w:r>
@@ -10436,7 +10363,7 @@
             <w:r>
               <w:fldChar w:fldCharType="end"/>
             </w:r>
-            <w:bookmarkEnd w:id="63"/>
+            <w:bookmarkEnd w:id="60"/>
           </w:p>
         </w:tc>
         <w:tc>
@@ -10465,7 +10392,7 @@
                 </w:ffData>
               </w:fldChar>
             </w:r>
-            <w:bookmarkStart w:id="64" w:name="Text73"/>
+            <w:bookmarkStart w:id="61" w:name="Text73"/>
             <w:r>
               <w:instrText xml:space="preserve"> </w:instrText>
             </w:r>
@@ -10496,7 +10423,7 @@
             <w:r>
               <w:fldChar w:fldCharType="end"/>
             </w:r>
-            <w:bookmarkEnd w:id="64"/>
+            <w:bookmarkEnd w:id="61"/>
           </w:p>
         </w:tc>
       </w:tr>
@@ -10797,7 +10724,7 @@
                 </w:ffData>
               </w:fldChar>
             </w:r>
-            <w:bookmarkStart w:id="65" w:name="Text72"/>
+            <w:bookmarkStart w:id="62" w:name="Text72"/>
             <w:r>
               <w:instrText xml:space="preserve"> </w:instrText>
             </w:r>
@@ -10828,7 +10755,7 @@
             <w:r>
               <w:fldChar w:fldCharType="end"/>
             </w:r>
-            <w:bookmarkEnd w:id="65"/>
+            <w:bookmarkEnd w:id="62"/>
           </w:p>
         </w:tc>
         <w:tc>
@@ -10900,12 +10827,12 @@
       <w:r>
         <w:br w:type="page"/>
       </w:r>
-      <w:bookmarkStart w:id="66" w:name="_Toc254437352"/>
+      <w:bookmarkStart w:id="63" w:name="_Toc254437352"/>
       <w:r>
         <w:lastRenderedPageBreak/>
         <w:t>Projektabschluss</w:t>
       </w:r>
-      <w:bookmarkEnd w:id="66"/>
+      <w:bookmarkEnd w:id="63"/>
     </w:p>
     <w:tbl>
       <w:tblPr>
@@ -11118,7 +11045,7 @@
                 </w:ffData>
               </w:fldChar>
             </w:r>
-            <w:bookmarkStart w:id="67" w:name="Text75"/>
+            <w:bookmarkStart w:id="64" w:name="Text75"/>
             <w:r>
               <w:instrText xml:space="preserve"> </w:instrText>
             </w:r>
@@ -11149,7 +11076,7 @@
             <w:r>
               <w:fldChar w:fldCharType="end"/>
             </w:r>
-            <w:bookmarkEnd w:id="67"/>
+            <w:bookmarkEnd w:id="64"/>
           </w:p>
         </w:tc>
       </w:tr>
@@ -11212,7 +11139,7 @@
                 </w:ffData>
               </w:fldChar>
             </w:r>
-            <w:bookmarkStart w:id="68" w:name="Text76"/>
+            <w:bookmarkStart w:id="65" w:name="Text76"/>
             <w:r>
               <w:instrText xml:space="preserve"> </w:instrText>
             </w:r>
@@ -11243,7 +11170,7 @@
             <w:r>
               <w:fldChar w:fldCharType="end"/>
             </w:r>
-            <w:bookmarkEnd w:id="68"/>
+            <w:bookmarkEnd w:id="65"/>
           </w:p>
         </w:tc>
         <w:tc>
@@ -11273,7 +11200,7 @@
                 </w:ffData>
               </w:fldChar>
             </w:r>
-            <w:bookmarkStart w:id="69" w:name="Text77"/>
+            <w:bookmarkStart w:id="66" w:name="Text77"/>
             <w:r>
               <w:instrText xml:space="preserve"> </w:instrText>
             </w:r>
@@ -11304,7 +11231,7 @@
             <w:r>
               <w:fldChar w:fldCharType="end"/>
             </w:r>
-            <w:bookmarkEnd w:id="69"/>
+            <w:bookmarkEnd w:id="66"/>
           </w:p>
         </w:tc>
         <w:tc>
@@ -11333,7 +11260,7 @@
                 </w:ffData>
               </w:fldChar>
             </w:r>
-            <w:bookmarkStart w:id="70" w:name="Text78"/>
+            <w:bookmarkStart w:id="67" w:name="Text78"/>
             <w:r>
               <w:instrText xml:space="preserve"> </w:instrText>
             </w:r>
@@ -11364,7 +11291,7 @@
             <w:r>
               <w:fldChar w:fldCharType="end"/>
             </w:r>
-            <w:bookmarkEnd w:id="70"/>
+            <w:bookmarkEnd w:id="67"/>
           </w:p>
         </w:tc>
       </w:tr>
@@ -11398,7 +11325,7 @@
                 </w:ffData>
               </w:fldChar>
             </w:r>
-            <w:bookmarkStart w:id="71" w:name="Text79"/>
+            <w:bookmarkStart w:id="68" w:name="Text79"/>
             <w:r>
               <w:instrText xml:space="preserve"> </w:instrText>
             </w:r>
@@ -11429,7 +11356,7 @@
             <w:r>
               <w:fldChar w:fldCharType="end"/>
             </w:r>
-            <w:bookmarkEnd w:id="71"/>
+            <w:bookmarkEnd w:id="68"/>
           </w:p>
         </w:tc>
         <w:tc>
@@ -11459,7 +11386,7 @@
                 </w:ffData>
               </w:fldChar>
             </w:r>
-            <w:bookmarkStart w:id="72" w:name="Text80"/>
+            <w:bookmarkStart w:id="69" w:name="Text80"/>
             <w:r>
               <w:instrText xml:space="preserve"> </w:instrText>
             </w:r>
@@ -11490,7 +11417,7 @@
             <w:r>
               <w:fldChar w:fldCharType="end"/>
             </w:r>
-            <w:bookmarkEnd w:id="72"/>
+            <w:bookmarkEnd w:id="69"/>
           </w:p>
         </w:tc>
         <w:tc>
@@ -11519,7 +11446,7 @@
                 </w:ffData>
               </w:fldChar>
             </w:r>
-            <w:bookmarkStart w:id="73" w:name="Text81"/>
+            <w:bookmarkStart w:id="70" w:name="Text81"/>
             <w:r>
               <w:instrText xml:space="preserve"> </w:instrText>
             </w:r>
@@ -11550,7 +11477,7 @@
             <w:r>
               <w:fldChar w:fldCharType="end"/>
             </w:r>
-            <w:bookmarkEnd w:id="73"/>
+            <w:bookmarkEnd w:id="70"/>
           </w:p>
         </w:tc>
       </w:tr>
@@ -11584,7 +11511,7 @@
                 </w:ffData>
               </w:fldChar>
             </w:r>
-            <w:bookmarkStart w:id="74" w:name="Text84"/>
+            <w:bookmarkStart w:id="71" w:name="Text84"/>
             <w:r>
               <w:instrText xml:space="preserve"> </w:instrText>
             </w:r>
@@ -11615,7 +11542,7 @@
             <w:r>
               <w:fldChar w:fldCharType="end"/>
             </w:r>
-            <w:bookmarkEnd w:id="74"/>
+            <w:bookmarkEnd w:id="71"/>
           </w:p>
         </w:tc>
         <w:tc>
@@ -11645,7 +11572,7 @@
                 </w:ffData>
               </w:fldChar>
             </w:r>
-            <w:bookmarkStart w:id="75" w:name="Text83"/>
+            <w:bookmarkStart w:id="72" w:name="Text83"/>
             <w:r>
               <w:instrText xml:space="preserve"> </w:instrText>
             </w:r>
@@ -11676,7 +11603,7 @@
             <w:r>
               <w:fldChar w:fldCharType="end"/>
             </w:r>
-            <w:bookmarkEnd w:id="75"/>
+            <w:bookmarkEnd w:id="72"/>
           </w:p>
         </w:tc>
         <w:tc>
@@ -11705,7 +11632,7 @@
                 </w:ffData>
               </w:fldChar>
             </w:r>
-            <w:bookmarkStart w:id="76" w:name="Text82"/>
+            <w:bookmarkStart w:id="73" w:name="Text82"/>
             <w:r>
               <w:instrText xml:space="preserve"> </w:instrText>
             </w:r>
@@ -11736,7 +11663,7 @@
             <w:r>
               <w:fldChar w:fldCharType="end"/>
             </w:r>
-            <w:bookmarkEnd w:id="76"/>
+            <w:bookmarkEnd w:id="73"/>
           </w:p>
         </w:tc>
       </w:tr>
@@ -11819,7 +11746,7 @@
                 </w:ffData>
               </w:fldChar>
             </w:r>
-            <w:bookmarkStart w:id="77" w:name="Text85"/>
+            <w:bookmarkStart w:id="74" w:name="Text85"/>
             <w:r>
               <w:rPr>
                 <w:lang w:val="en-GB"/>
@@ -11885,7 +11812,7 @@
               </w:rPr>
               <w:fldChar w:fldCharType="end"/>
             </w:r>
-            <w:bookmarkEnd w:id="77"/>
+            <w:bookmarkEnd w:id="74"/>
           </w:p>
         </w:tc>
       </w:tr>
@@ -11925,7 +11852,7 @@
                 </w:ffData>
               </w:fldChar>
             </w:r>
-            <w:bookmarkStart w:id="78" w:name="Text86"/>
+            <w:bookmarkStart w:id="75" w:name="Text86"/>
             <w:r>
               <w:instrText xml:space="preserve"> </w:instrText>
             </w:r>
@@ -11956,7 +11883,7 @@
             <w:r>
               <w:fldChar w:fldCharType="end"/>
             </w:r>
-            <w:bookmarkEnd w:id="78"/>
+            <w:bookmarkEnd w:id="75"/>
           </w:p>
         </w:tc>
       </w:tr>
@@ -11996,7 +11923,7 @@
                 </w:ffData>
               </w:fldChar>
             </w:r>
-            <w:bookmarkStart w:id="79" w:name="Text87"/>
+            <w:bookmarkStart w:id="76" w:name="Text87"/>
             <w:r>
               <w:instrText xml:space="preserve"> </w:instrText>
             </w:r>
@@ -12027,7 +11954,7 @@
             <w:r>
               <w:fldChar w:fldCharType="end"/>
             </w:r>
-            <w:bookmarkEnd w:id="79"/>
+            <w:bookmarkEnd w:id="76"/>
           </w:p>
         </w:tc>
       </w:tr>
@@ -12151,7 +12078,7 @@
                 </w:ffData>
               </w:fldChar>
             </w:r>
-            <w:bookmarkStart w:id="80" w:name="Text88"/>
+            <w:bookmarkStart w:id="77" w:name="Text88"/>
             <w:r>
               <w:instrText xml:space="preserve"> </w:instrText>
             </w:r>
@@ -12182,7 +12109,7 @@
             <w:r>
               <w:fldChar w:fldCharType="end"/>
             </w:r>
-            <w:bookmarkEnd w:id="80"/>
+            <w:bookmarkEnd w:id="77"/>
           </w:p>
         </w:tc>
         <w:tc>
@@ -12204,7 +12131,7 @@
                 </w:ffData>
               </w:fldChar>
             </w:r>
-            <w:bookmarkStart w:id="81" w:name="Text89"/>
+            <w:bookmarkStart w:id="78" w:name="Text89"/>
             <w:r>
               <w:instrText xml:space="preserve"> </w:instrText>
             </w:r>
@@ -12235,7 +12162,7 @@
             <w:r>
               <w:fldChar w:fldCharType="end"/>
             </w:r>
-            <w:bookmarkEnd w:id="81"/>
+            <w:bookmarkEnd w:id="78"/>
           </w:p>
         </w:tc>
         <w:tc>
@@ -12256,7 +12183,7 @@
                 </w:ffData>
               </w:fldChar>
             </w:r>
-            <w:bookmarkStart w:id="82" w:name="Text90"/>
+            <w:bookmarkStart w:id="79" w:name="Text90"/>
             <w:r>
               <w:instrText xml:space="preserve"> </w:instrText>
             </w:r>
@@ -12287,7 +12214,7 @@
             <w:r>
               <w:fldChar w:fldCharType="end"/>
             </w:r>
-            <w:bookmarkEnd w:id="82"/>
+            <w:bookmarkEnd w:id="79"/>
           </w:p>
         </w:tc>
       </w:tr>
@@ -12692,7 +12619,7 @@
       <w:rPr>
         <w:sz w:val="16"/>
       </w:rPr>
-      <w:t>30.09.2016</w:t>
+      <w:t>03.10.2016</w:t>
     </w:r>
     <w:r>
       <w:rPr>
@@ -12732,7 +12659,7 @@
         <w:rStyle w:val="PageNumber"/>
         <w:sz w:val="16"/>
       </w:rPr>
-      <w:t>11</w:t>
+      <w:t>15</w:t>
     </w:r>
     <w:r>
       <w:rPr>
@@ -12775,7 +12702,7 @@
     </w:r>
     <w:r>
       <w:tab/>
-      <w:t>&lt;Projektname hier eintragen&gt;</w:t>
+      <w:t>AlienHacky</w:t>
     </w:r>
   </w:p>
 </w:hdr>

</xml_diff>

<commit_message>
Projektplan überarbeitet, Projekthandbuch überarbeitet, Runterlasen von Video, Einbinden von Video
</commit_message>
<xml_diff>
--- a/Projekt Handbuch/Handbuch.docx
+++ b/Projekt Handbuch/Handbuch.docx
@@ -1242,15 +1242,15 @@
       </w:r>
     </w:p>
     <w:p/>
-    <w:bookmarkStart w:id="4" w:name="_MON_1222023264"/>
-    <w:bookmarkStart w:id="5" w:name="_MON_1222023268"/>
-    <w:bookmarkStart w:id="6" w:name="_MON_1536744374"/>
-    <w:bookmarkStart w:id="7" w:name="_MON_1222023530"/>
+    <w:bookmarkStart w:id="4" w:name="_MON_1536744374"/>
+    <w:bookmarkStart w:id="5" w:name="_MON_1222023530"/>
+    <w:bookmarkStart w:id="6" w:name="_MON_1222589265"/>
+    <w:bookmarkStart w:id="7" w:name="_MON_1222023264"/>
     <w:bookmarkEnd w:id="4"/>
     <w:bookmarkEnd w:id="5"/>
     <w:bookmarkEnd w:id="6"/>
     <w:bookmarkEnd w:id="7"/>
-    <w:bookmarkStart w:id="8" w:name="_MON_1222589265"/>
+    <w:bookmarkStart w:id="8" w:name="_MON_1222023268"/>
     <w:bookmarkEnd w:id="8"/>
     <w:p>
       <w:r>
@@ -1277,7 +1277,7 @@
           <v:shape id="_x0000_i1025" type="#_x0000_t75" style="width:77.25pt;height:49.95pt" o:ole="">
             <v:imagedata r:id="rId8" o:title=""/>
           </v:shape>
-          <o:OLEObject Type="Embed" ProgID="Word.Document.8" ShapeID="_x0000_i1025" DrawAspect="Icon" ObjectID="_1537190109" r:id="rId9">
+          <o:OLEObject Type="Embed" ProgID="Word.Document.8" ShapeID="_x0000_i1025" DrawAspect="Icon" ObjectID="_1537195982" r:id="rId9">
             <o:FieldCodes>\s</o:FieldCodes>
           </o:OLEObject>
         </w:object>
@@ -1624,7 +1624,10 @@
               <w:spacing w:before="60" w:after="60"/>
             </w:pPr>
             <w:r>
-              <w:t xml:space="preserve">Entwicklung eines eigenen Kommunikationsprotokolls um die Aliensocken und den Server effizient kommunizieren zu lassen </w:t>
+              <w:t>Entwicklung eines eigenen Kommunikationsprotokolls um die Aliensocken und den Server ef</w:t>
+            </w:r>
+            <w:r>
+              <w:t>fizient kommunizieren zu lassen</w:t>
             </w:r>
           </w:p>
           <w:p>
@@ -2105,12 +2108,6 @@
               <w:t>Fehler durch RF – Störungen</w:t>
             </w:r>
           </w:p>
-          <w:p>
-            <w:pPr>
-              <w:pStyle w:val="ListParagraph"/>
-              <w:spacing w:before="60" w:after="60"/>
-            </w:pPr>
-          </w:p>
         </w:tc>
         <w:tc>
           <w:tcPr>
@@ -2161,11 +2158,6 @@
             <w:r>
               <w:t>Projektabgabe</w:t>
             </w:r>
-          </w:p>
-          <w:p>
-            <w:pPr>
-              <w:spacing w:before="60" w:after="60"/>
-            </w:pPr>
           </w:p>
         </w:tc>
       </w:tr>
@@ -2219,95 +2211,6 @@
             <w:r>
               <w:fldChar w:fldCharType="begin">
                 <w:ffData>
-                  <w:name w:val="Kontrollkästchen4"/>
-                  <w:enabled/>
-                  <w:calcOnExit w:val="0"/>
-                  <w:checkBox>
-                    <w:sizeAuto/>
-                    <w:default w:val="0"/>
-                  </w:checkBox>
-                </w:ffData>
-              </w:fldChar>
-            </w:r>
-            <w:bookmarkStart w:id="17" w:name="Kontrollkästchen4"/>
-            <w:r>
-              <w:instrText xml:space="preserve"> </w:instrText>
-            </w:r>
-            <w:r>
-              <w:instrText>FORMCHECKBOX</w:instrText>
-            </w:r>
-            <w:r>
-              <w:instrText xml:space="preserve"> </w:instrText>
-            </w:r>
-            <w:r>
-              <w:fldChar w:fldCharType="separate"/>
-            </w:r>
-            <w:r>
-              <w:fldChar w:fldCharType="end"/>
-            </w:r>
-            <w:bookmarkEnd w:id="17"/>
-            <w:r>
-              <w:t xml:space="preserve"> Das Projekt wird unter der Einhaltung folgender Auflagen bewilligt:</w:t>
-            </w:r>
-          </w:p>
-          <w:p>
-            <w:pPr>
-              <w:numPr>
-                <w:ilvl w:val="0"/>
-                <w:numId w:val="5"/>
-              </w:numPr>
-              <w:spacing w:before="60" w:after="60"/>
-            </w:pPr>
-            <w:r>
-              <w:fldChar w:fldCharType="begin">
-                <w:ffData>
-                  <w:name w:val="Text47"/>
-                  <w:enabled/>
-                  <w:calcOnExit w:val="0"/>
-                  <w:textInput/>
-                </w:ffData>
-              </w:fldChar>
-            </w:r>
-            <w:bookmarkStart w:id="18" w:name="Text47"/>
-            <w:r>
-              <w:instrText xml:space="preserve"> </w:instrText>
-            </w:r>
-            <w:r>
-              <w:instrText>FORMTEXT</w:instrText>
-            </w:r>
-            <w:r>
-              <w:instrText xml:space="preserve"> </w:instrText>
-            </w:r>
-            <w:r>
-              <w:fldChar w:fldCharType="separate"/>
-            </w:r>
-            <w:r>
-              <w:t> </w:t>
-            </w:r>
-            <w:r>
-              <w:t> </w:t>
-            </w:r>
-            <w:r>
-              <w:t> </w:t>
-            </w:r>
-            <w:r>
-              <w:t> </w:t>
-            </w:r>
-            <w:r>
-              <w:t> </w:t>
-            </w:r>
-            <w:r>
-              <w:fldChar w:fldCharType="end"/>
-            </w:r>
-            <w:bookmarkEnd w:id="18"/>
-          </w:p>
-          <w:p>
-            <w:pPr>
-              <w:spacing w:before="60" w:after="60"/>
-            </w:pPr>
-            <w:r>
-              <w:fldChar w:fldCharType="begin">
-                <w:ffData>
                   <w:name w:val="Kontrollkästchen5"/>
                   <w:enabled/>
                   <w:calcOnExit w:val="0"/>
@@ -2318,7 +2221,7 @@
                 </w:ffData>
               </w:fldChar>
             </w:r>
-            <w:bookmarkStart w:id="19" w:name="Kontrollkästchen5"/>
+            <w:bookmarkStart w:id="17" w:name="Kontrollkästchen5"/>
             <w:r>
               <w:instrText xml:space="preserve"> </w:instrText>
             </w:r>
@@ -2334,7 +2237,7 @@
             <w:r>
               <w:fldChar w:fldCharType="end"/>
             </w:r>
-            <w:bookmarkEnd w:id="19"/>
+            <w:bookmarkEnd w:id="17"/>
             <w:r>
               <w:t xml:space="preserve"> Das Projekt wird abgelehnt.</w:t>
             </w:r>
@@ -2356,7 +2259,7 @@
                 </w:ffData>
               </w:fldChar>
             </w:r>
-            <w:bookmarkStart w:id="20" w:name="Text50"/>
+            <w:bookmarkStart w:id="18" w:name="Text50"/>
             <w:r>
               <w:instrText xml:space="preserve"> </w:instrText>
             </w:r>
@@ -2387,12 +2290,7 @@
             <w:r>
               <w:fldChar w:fldCharType="end"/>
             </w:r>
-            <w:bookmarkEnd w:id="20"/>
-          </w:p>
-          <w:p>
-            <w:pPr>
-              <w:spacing w:before="60" w:after="60"/>
-            </w:pPr>
+            <w:bookmarkEnd w:id="18"/>
           </w:p>
           <w:p>
             <w:pPr>
@@ -2423,7 +2321,7 @@
                 </w:ffData>
               </w:fldChar>
             </w:r>
-            <w:bookmarkStart w:id="21" w:name="Text52"/>
+            <w:bookmarkStart w:id="19" w:name="Text52"/>
             <w:r>
               <w:instrText xml:space="preserve"> </w:instrText>
             </w:r>
@@ -2442,7 +2340,7 @@
             <w:r>
               <w:fldChar w:fldCharType="end"/>
             </w:r>
-            <w:bookmarkEnd w:id="21"/>
+            <w:bookmarkEnd w:id="19"/>
             <w:r>
               <w:t>, Unterschrift Auftraggeber</w:t>
             </w:r>
@@ -2457,7 +2355,6 @@
               <w:spacing w:before="60" w:after="60"/>
             </w:pPr>
             <w:r>
-              <w:lastRenderedPageBreak/>
               <w:t>Sonstige relevante Informationen:</w:t>
             </w:r>
           </w:p>
@@ -2475,7 +2372,7 @@
                 </w:ffData>
               </w:fldChar>
             </w:r>
-            <w:bookmarkStart w:id="22" w:name="Text53"/>
+            <w:bookmarkStart w:id="20" w:name="Text53"/>
             <w:r>
               <w:instrText xml:space="preserve"> </w:instrText>
             </w:r>
@@ -2506,7 +2403,7 @@
             <w:r>
               <w:fldChar w:fldCharType="end"/>
             </w:r>
-            <w:bookmarkEnd w:id="22"/>
+            <w:bookmarkEnd w:id="20"/>
           </w:p>
         </w:tc>
       </w:tr>
@@ -2516,15 +2413,14 @@
         <w:pStyle w:val="Heading1"/>
       </w:pPr>
       <w:r>
-        <w:lastRenderedPageBreak/>
         <w:br w:type="page"/>
       </w:r>
-      <w:bookmarkStart w:id="23" w:name="_Toc254437342"/>
+      <w:bookmarkStart w:id="21" w:name="_Toc254437342"/>
       <w:r>
         <w:lastRenderedPageBreak/>
         <w:t>Projektzieleplan</w:t>
       </w:r>
-      <w:bookmarkEnd w:id="23"/>
+      <w:bookmarkEnd w:id="21"/>
     </w:p>
     <w:tbl>
       <w:tblPr>
@@ -2792,7 +2688,7 @@
                 </w:ffData>
               </w:fldChar>
             </w:r>
-            <w:bookmarkStart w:id="24" w:name="Text54"/>
+            <w:bookmarkStart w:id="22" w:name="Text54"/>
             <w:r>
               <w:rPr>
                 <w:b/>
@@ -2841,7 +2737,7 @@
               </w:rPr>
               <w:fldChar w:fldCharType="end"/>
             </w:r>
-            <w:bookmarkEnd w:id="24"/>
+            <w:bookmarkEnd w:id="22"/>
           </w:p>
         </w:tc>
       </w:tr>
@@ -2879,7 +2775,7 @@
                 </w:ffData>
               </w:fldChar>
             </w:r>
-            <w:bookmarkStart w:id="25" w:name="Text91"/>
+            <w:bookmarkStart w:id="23" w:name="Text91"/>
             <w:r>
               <w:instrText xml:space="preserve"> </w:instrText>
             </w:r>
@@ -2898,7 +2794,7 @@
             <w:r>
               <w:fldChar w:fldCharType="end"/>
             </w:r>
-            <w:bookmarkEnd w:id="25"/>
+            <w:bookmarkEnd w:id="23"/>
           </w:p>
         </w:tc>
         <w:tc>
@@ -2946,7 +2842,7 @@
                 </w:ffData>
               </w:fldChar>
             </w:r>
-            <w:bookmarkStart w:id="26" w:name="Text92"/>
+            <w:bookmarkStart w:id="24" w:name="Text92"/>
             <w:r>
               <w:instrText xml:space="preserve"> </w:instrText>
             </w:r>
@@ -2965,7 +2861,7 @@
             <w:r>
               <w:fldChar w:fldCharType="end"/>
             </w:r>
-            <w:bookmarkEnd w:id="26"/>
+            <w:bookmarkEnd w:id="24"/>
             <w:r>
               <w:t>:</w:t>
             </w:r>
@@ -2990,7 +2886,7 @@
                 </w:ffData>
               </w:fldChar>
             </w:r>
-            <w:bookmarkStart w:id="27" w:name="Text93"/>
+            <w:bookmarkStart w:id="25" w:name="Text93"/>
             <w:r>
               <w:instrText xml:space="preserve"> </w:instrText>
             </w:r>
@@ -3009,7 +2905,7 @@
             <w:r>
               <w:fldChar w:fldCharType="end"/>
             </w:r>
-            <w:bookmarkEnd w:id="27"/>
+            <w:bookmarkEnd w:id="25"/>
           </w:p>
           <w:p>
             <w:pPr>
@@ -3614,12 +3510,12 @@
       <w:r>
         <w:br w:type="page"/>
       </w:r>
-      <w:bookmarkStart w:id="28" w:name="_Toc254437343"/>
+      <w:bookmarkStart w:id="26" w:name="_Toc254437343"/>
       <w:r>
         <w:lastRenderedPageBreak/>
         <w:t>Projektorganisation</w:t>
       </w:r>
-      <w:bookmarkEnd w:id="28"/>
+      <w:bookmarkEnd w:id="26"/>
     </w:p>
     <w:p/>
     <w:p>
@@ -4012,7 +3908,7 @@
                 </w:ffData>
               </w:fldChar>
             </w:r>
-            <w:bookmarkStart w:id="29" w:name="Text65"/>
+            <w:bookmarkStart w:id="27" w:name="Text65"/>
             <w:r>
               <w:instrText xml:space="preserve"> </w:instrText>
             </w:r>
@@ -4031,7 +3927,7 @@
             <w:r>
               <w:fldChar w:fldCharType="end"/>
             </w:r>
-            <w:bookmarkEnd w:id="29"/>
+            <w:bookmarkEnd w:id="27"/>
           </w:p>
         </w:tc>
         <w:tc>
@@ -4052,7 +3948,7 @@
                 </w:ffData>
               </w:fldChar>
             </w:r>
-            <w:bookmarkStart w:id="30" w:name="Text64"/>
+            <w:bookmarkStart w:id="28" w:name="Text64"/>
             <w:r>
               <w:instrText xml:space="preserve"> </w:instrText>
             </w:r>
@@ -4083,7 +3979,7 @@
             <w:r>
               <w:fldChar w:fldCharType="end"/>
             </w:r>
-            <w:bookmarkEnd w:id="30"/>
+            <w:bookmarkEnd w:id="28"/>
           </w:p>
         </w:tc>
       </w:tr>
@@ -4211,7 +4107,7 @@
                 </w:ffData>
               </w:fldChar>
             </w:r>
-            <w:bookmarkStart w:id="31" w:name="Text66"/>
+            <w:bookmarkStart w:id="29" w:name="Text66"/>
             <w:r>
               <w:instrText xml:space="preserve"> </w:instrText>
             </w:r>
@@ -4242,7 +4138,7 @@
             <w:r>
               <w:fldChar w:fldCharType="end"/>
             </w:r>
-            <w:bookmarkEnd w:id="31"/>
+            <w:bookmarkEnd w:id="29"/>
           </w:p>
         </w:tc>
       </w:tr>
@@ -4346,7 +4242,7 @@
                 </w:ffData>
               </w:fldChar>
             </w:r>
-            <w:bookmarkStart w:id="32" w:name="Text67"/>
+            <w:bookmarkStart w:id="30" w:name="Text67"/>
             <w:r>
               <w:instrText xml:space="preserve"> </w:instrText>
             </w:r>
@@ -4377,7 +4273,7 @@
             <w:r>
               <w:fldChar w:fldCharType="end"/>
             </w:r>
-            <w:bookmarkEnd w:id="32"/>
+            <w:bookmarkEnd w:id="30"/>
           </w:p>
         </w:tc>
       </w:tr>
@@ -4469,7 +4365,7 @@
                 </w:ffData>
               </w:fldChar>
             </w:r>
-            <w:bookmarkStart w:id="33" w:name="Text68"/>
+            <w:bookmarkStart w:id="31" w:name="Text68"/>
             <w:r>
               <w:instrText xml:space="preserve"> </w:instrText>
             </w:r>
@@ -4500,7 +4396,7 @@
             <w:r>
               <w:fldChar w:fldCharType="end"/>
             </w:r>
-            <w:bookmarkEnd w:id="33"/>
+            <w:bookmarkEnd w:id="31"/>
           </w:p>
         </w:tc>
       </w:tr>
@@ -4512,12 +4408,12 @@
       <w:r>
         <w:br w:type="page"/>
       </w:r>
-      <w:bookmarkStart w:id="34" w:name="_Toc254437344"/>
+      <w:bookmarkStart w:id="32" w:name="_Toc254437344"/>
       <w:r>
         <w:lastRenderedPageBreak/>
         <w:t>Projektumweltanalyse / Sozialer Projektkontext</w:t>
       </w:r>
-      <w:bookmarkEnd w:id="34"/>
+      <w:bookmarkEnd w:id="32"/>
     </w:p>
     <w:p/>
     <w:p>
@@ -4983,12 +4879,12 @@
       <w:r>
         <w:br w:type="page"/>
       </w:r>
-      <w:bookmarkStart w:id="35" w:name="_Toc254437345"/>
+      <w:bookmarkStart w:id="33" w:name="_Toc254437345"/>
       <w:r>
         <w:lastRenderedPageBreak/>
         <w:t>Meilensteinplan</w:t>
       </w:r>
-      <w:bookmarkEnd w:id="35"/>
+      <w:bookmarkEnd w:id="33"/>
     </w:p>
     <w:tbl>
       <w:tblPr>
@@ -5274,7 +5170,7 @@
                 </w:ffData>
               </w:fldChar>
             </w:r>
-            <w:bookmarkStart w:id="36" w:name="Text95"/>
+            <w:bookmarkStart w:id="34" w:name="Text95"/>
             <w:r>
               <w:rPr>
                 <w:b/>
@@ -5323,7 +5219,7 @@
               </w:rPr>
               <w:fldChar w:fldCharType="end"/>
             </w:r>
-            <w:bookmarkEnd w:id="36"/>
+            <w:bookmarkEnd w:id="34"/>
           </w:p>
         </w:tc>
         <w:tc>
@@ -5515,12 +5411,12 @@
       <w:r>
         <w:br w:type="page"/>
       </w:r>
-      <w:bookmarkStart w:id="37" w:name="_Toc254437346"/>
+      <w:bookmarkStart w:id="35" w:name="_Toc254437346"/>
       <w:r>
         <w:lastRenderedPageBreak/>
         <w:t>Projektstrukturplan (PSP)</w:t>
       </w:r>
-      <w:bookmarkEnd w:id="37"/>
+      <w:bookmarkEnd w:id="35"/>
     </w:p>
     <w:p/>
     <w:p>
@@ -5589,8 +5485,8 @@
       <w:r>
         <w:br w:type="page"/>
       </w:r>
-      <w:bookmarkStart w:id="38" w:name="_Toc254437347"/>
-      <w:bookmarkEnd w:id="38"/>
+      <w:bookmarkStart w:id="36" w:name="_Toc254437347"/>
+      <w:bookmarkEnd w:id="36"/>
       <w:r>
         <w:lastRenderedPageBreak/>
         <w:t>Risikoanalyse</w:t>
@@ -6391,12 +6287,12 @@
       <w:r>
         <w:br w:type="page"/>
       </w:r>
-      <w:bookmarkStart w:id="39" w:name="_Toc254437348"/>
+      <w:bookmarkStart w:id="37" w:name="_Toc254437348"/>
       <w:r>
         <w:lastRenderedPageBreak/>
         <w:t>Arbeitspaket-Spezifikation</w:t>
       </w:r>
-      <w:bookmarkEnd w:id="39"/>
+      <w:bookmarkEnd w:id="37"/>
     </w:p>
     <w:tbl>
       <w:tblPr>
@@ -7086,7 +6982,7 @@
                 </w:ffData>
               </w:fldChar>
             </w:r>
-            <w:bookmarkStart w:id="40" w:name="Text96"/>
+            <w:bookmarkStart w:id="38" w:name="Text96"/>
             <w:r>
               <w:instrText xml:space="preserve"> </w:instrText>
             </w:r>
@@ -7105,7 +7001,7 @@
             <w:r>
               <w:fldChar w:fldCharType="end"/>
             </w:r>
-            <w:bookmarkEnd w:id="40"/>
+            <w:bookmarkEnd w:id="38"/>
           </w:p>
         </w:tc>
       </w:tr>
@@ -9182,55 +9078,48 @@
       <w:r>
         <w:br w:type="page"/>
       </w:r>
-      <w:bookmarkStart w:id="41" w:name="_Toc254437349"/>
+      <w:bookmarkStart w:id="39" w:name="_Toc254437349"/>
       <w:r>
         <w:lastRenderedPageBreak/>
         <w:t>Integrierter Projektplan</w:t>
       </w:r>
-      <w:bookmarkEnd w:id="41"/>
+      <w:bookmarkEnd w:id="39"/>
     </w:p>
     <w:p/>
-    <w:bookmarkStart w:id="42" w:name="_MON_1221283811"/>
-    <w:bookmarkStart w:id="43" w:name="_MON_1221903084"/>
-    <w:bookmarkStart w:id="44" w:name="_MON_1221903344"/>
-    <w:bookmarkStart w:id="45" w:name="_MON_1221903409"/>
-    <w:bookmarkStart w:id="46" w:name="_MON_1222023605"/>
-    <w:bookmarkStart w:id="47" w:name="_MON_1222240501"/>
-    <w:bookmarkStart w:id="48" w:name="_MON_1222589370"/>
-    <w:bookmarkStart w:id="49" w:name="_GoBack"/>
-    <w:bookmarkEnd w:id="42"/>
-    <w:bookmarkEnd w:id="43"/>
-    <w:bookmarkEnd w:id="44"/>
-    <w:bookmarkEnd w:id="45"/>
-    <w:bookmarkEnd w:id="46"/>
-    <w:bookmarkEnd w:id="47"/>
-    <w:bookmarkEnd w:id="48"/>
-    <w:bookmarkStart w:id="50" w:name="_MON_1221282436"/>
-    <w:bookmarkEnd w:id="50"/>
     <w:p>
-      <w:r>
-        <w:object w:dxaOrig="1600" w:dyaOrig="1040" w14:anchorId="56AC8F34">
-          <v:shape id="_x0000_i1026" type="#_x0000_t75" style="width:80.4pt;height:52.55pt" o:ole="">
-            <v:imagedata r:id="rId13" o:title=""/>
-          </v:shape>
-          <o:OLEObject Type="Embed" ProgID="Excel.Sheet.8" ShapeID="_x0000_i1026" DrawAspect="Icon" ObjectID="_1537190110" r:id="rId14"/>
-        </w:object>
-      </w:r>
-      <w:bookmarkEnd w:id="49"/>
+      <w:bookmarkStart w:id="40" w:name="_MON_1221903344"/>
+      <w:bookmarkStart w:id="41" w:name="_MON_1221903409"/>
+      <w:bookmarkStart w:id="42" w:name="_MON_1222023605"/>
+      <w:bookmarkStart w:id="43" w:name="_MON_1222240501"/>
+      <w:bookmarkStart w:id="44" w:name="_MON_1222589370"/>
+      <w:bookmarkStart w:id="45" w:name="_MON_1221282436"/>
+      <w:bookmarkStart w:id="46" w:name="_MON_1221283811"/>
+      <w:bookmarkEnd w:id="40"/>
+      <w:bookmarkEnd w:id="41"/>
+      <w:bookmarkEnd w:id="42"/>
+      <w:bookmarkEnd w:id="43"/>
+      <w:bookmarkEnd w:id="44"/>
+      <w:bookmarkEnd w:id="45"/>
+      <w:bookmarkEnd w:id="46"/>
+      <w:r>
+        <w:t>Projektplan in Ordner verschoben</w:t>
+      </w:r>
     </w:p>
     <w:p>
       <w:pPr>
         <w:pStyle w:val="Heading1"/>
       </w:pPr>
+      <w:bookmarkStart w:id="47" w:name="_GoBack"/>
+      <w:bookmarkEnd w:id="47"/>
       <w:r>
         <w:br w:type="page"/>
       </w:r>
-      <w:bookmarkStart w:id="51" w:name="_Toc254437350"/>
+      <w:bookmarkStart w:id="48" w:name="_Toc254437350"/>
       <w:r>
         <w:lastRenderedPageBreak/>
         <w:t>Projektkommunikationsplan</w:t>
       </w:r>
-      <w:bookmarkEnd w:id="51"/>
+      <w:bookmarkEnd w:id="48"/>
     </w:p>
     <w:tbl>
       <w:tblPr>
@@ -9523,7 +9412,7 @@
                 </w:ffData>
               </w:fldChar>
             </w:r>
-            <w:bookmarkStart w:id="52" w:name="Text69"/>
+            <w:bookmarkStart w:id="49" w:name="Text69"/>
             <w:r>
               <w:instrText xml:space="preserve"> </w:instrText>
             </w:r>
@@ -9542,7 +9431,7 @@
             <w:r>
               <w:fldChar w:fldCharType="end"/>
             </w:r>
-            <w:bookmarkEnd w:id="52"/>
+            <w:bookmarkEnd w:id="49"/>
           </w:p>
         </w:tc>
         <w:tc>
@@ -9741,7 +9630,7 @@
                 </w:ffData>
               </w:fldChar>
             </w:r>
-            <w:bookmarkStart w:id="53" w:name="Text70"/>
+            <w:bookmarkStart w:id="50" w:name="Text70"/>
             <w:r>
               <w:instrText xml:space="preserve"> </w:instrText>
             </w:r>
@@ -9760,7 +9649,7 @@
             <w:r>
               <w:fldChar w:fldCharType="end"/>
             </w:r>
-            <w:bookmarkEnd w:id="53"/>
+            <w:bookmarkEnd w:id="50"/>
           </w:p>
         </w:tc>
         <w:tc>
@@ -9851,12 +9740,12 @@
       <w:r>
         <w:br w:type="page"/>
       </w:r>
-      <w:bookmarkStart w:id="54" w:name="_Toc254437351"/>
+      <w:bookmarkStart w:id="51" w:name="_Toc254437351"/>
       <w:r>
         <w:lastRenderedPageBreak/>
         <w:t>Projektfortschrittsbericht (Vorlage)</w:t>
       </w:r>
-      <w:bookmarkEnd w:id="54"/>
+      <w:bookmarkEnd w:id="51"/>
     </w:p>
     <w:tbl>
       <w:tblPr>
@@ -10072,7 +9961,7 @@
                           </pic:cNvPicPr>
                         </pic:nvPicPr>
                         <pic:blipFill>
-                          <a:blip r:embed="rId15">
+                          <a:blip r:embed="rId13">
                             <a:extLst>
                               <a:ext uri="{28A0092B-C50C-407E-A947-70E740481C1C}">
                                 <a14:useLocalDpi xmlns:a14="http://schemas.microsoft.com/office/drawing/2010/main" val="0"/>
@@ -10126,7 +10015,7 @@
                 </w:ffData>
               </w:fldChar>
             </w:r>
-            <w:bookmarkStart w:id="55" w:name="Kontrollkästchen9"/>
+            <w:bookmarkStart w:id="52" w:name="Kontrollkästchen9"/>
             <w:r>
               <w:rPr>
                 <w:b/>
@@ -10168,7 +10057,7 @@
               </w:rPr>
               <w:fldChar w:fldCharType="end"/>
             </w:r>
-            <w:bookmarkEnd w:id="55"/>
+            <w:bookmarkEnd w:id="52"/>
             <w:r>
               <w:rPr>
                 <w:b/>
@@ -10203,7 +10092,7 @@
                 </w:ffData>
               </w:fldChar>
             </w:r>
-            <w:bookmarkStart w:id="56" w:name="Kontrollkästchen10"/>
+            <w:bookmarkStart w:id="53" w:name="Kontrollkästchen10"/>
             <w:r>
               <w:rPr>
                 <w:b/>
@@ -10245,7 +10134,7 @@
               </w:rPr>
               <w:fldChar w:fldCharType="end"/>
             </w:r>
-            <w:bookmarkEnd w:id="56"/>
+            <w:bookmarkEnd w:id="53"/>
             <w:r>
               <w:rPr>
                 <w:b/>
@@ -10280,7 +10169,7 @@
                 </w:ffData>
               </w:fldChar>
             </w:r>
-            <w:bookmarkStart w:id="57" w:name="Kontrollkästchen11"/>
+            <w:bookmarkStart w:id="54" w:name="Kontrollkästchen11"/>
             <w:r>
               <w:rPr>
                 <w:b/>
@@ -10322,7 +10211,7 @@
               </w:rPr>
               <w:fldChar w:fldCharType="end"/>
             </w:r>
-            <w:bookmarkEnd w:id="57"/>
+            <w:bookmarkEnd w:id="54"/>
             <w:r>
               <w:rPr>
                 <w:b/>
@@ -10370,7 +10259,7 @@
                 </w:ffData>
               </w:fldChar>
             </w:r>
-            <w:bookmarkStart w:id="58" w:name="Text74"/>
+            <w:bookmarkStart w:id="55" w:name="Text74"/>
             <w:r>
               <w:instrText xml:space="preserve"> </w:instrText>
             </w:r>
@@ -10401,7 +10290,7 @@
             <w:r>
               <w:fldChar w:fldCharType="end"/>
             </w:r>
-            <w:bookmarkEnd w:id="58"/>
+            <w:bookmarkEnd w:id="55"/>
           </w:p>
         </w:tc>
       </w:tr>
@@ -10443,7 +10332,7 @@
                 </w:ffData>
               </w:fldChar>
             </w:r>
-            <w:bookmarkStart w:id="59" w:name="Text71"/>
+            <w:bookmarkStart w:id="56" w:name="Text71"/>
             <w:r>
               <w:instrText xml:space="preserve"> </w:instrText>
             </w:r>
@@ -10474,7 +10363,7 @@
             <w:r>
               <w:fldChar w:fldCharType="end"/>
             </w:r>
-            <w:bookmarkEnd w:id="59"/>
+            <w:bookmarkEnd w:id="56"/>
           </w:p>
         </w:tc>
         <w:tc>
@@ -10503,7 +10392,7 @@
                 </w:ffData>
               </w:fldChar>
             </w:r>
-            <w:bookmarkStart w:id="60" w:name="Text73"/>
+            <w:bookmarkStart w:id="57" w:name="Text73"/>
             <w:r>
               <w:instrText xml:space="preserve"> </w:instrText>
             </w:r>
@@ -10534,7 +10423,7 @@
             <w:r>
               <w:fldChar w:fldCharType="end"/>
             </w:r>
-            <w:bookmarkEnd w:id="60"/>
+            <w:bookmarkEnd w:id="57"/>
           </w:p>
         </w:tc>
       </w:tr>
@@ -10835,7 +10724,7 @@
                 </w:ffData>
               </w:fldChar>
             </w:r>
-            <w:bookmarkStart w:id="61" w:name="Text72"/>
+            <w:bookmarkStart w:id="58" w:name="Text72"/>
             <w:r>
               <w:instrText xml:space="preserve"> </w:instrText>
             </w:r>
@@ -10866,7 +10755,7 @@
             <w:r>
               <w:fldChar w:fldCharType="end"/>
             </w:r>
-            <w:bookmarkEnd w:id="61"/>
+            <w:bookmarkEnd w:id="58"/>
           </w:p>
         </w:tc>
         <w:tc>
@@ -10938,12 +10827,12 @@
       <w:r>
         <w:br w:type="page"/>
       </w:r>
-      <w:bookmarkStart w:id="62" w:name="_Toc254437352"/>
+      <w:bookmarkStart w:id="59" w:name="_Toc254437352"/>
       <w:r>
         <w:lastRenderedPageBreak/>
         <w:t>Projektabschluss</w:t>
       </w:r>
-      <w:bookmarkEnd w:id="62"/>
+      <w:bookmarkEnd w:id="59"/>
     </w:p>
     <w:tbl>
       <w:tblPr>
@@ -11156,7 +11045,7 @@
                 </w:ffData>
               </w:fldChar>
             </w:r>
-            <w:bookmarkStart w:id="63" w:name="Text75"/>
+            <w:bookmarkStart w:id="60" w:name="Text75"/>
             <w:r>
               <w:instrText xml:space="preserve"> </w:instrText>
             </w:r>
@@ -11187,7 +11076,7 @@
             <w:r>
               <w:fldChar w:fldCharType="end"/>
             </w:r>
-            <w:bookmarkEnd w:id="63"/>
+            <w:bookmarkEnd w:id="60"/>
           </w:p>
         </w:tc>
       </w:tr>
@@ -11250,7 +11139,7 @@
                 </w:ffData>
               </w:fldChar>
             </w:r>
-            <w:bookmarkStart w:id="64" w:name="Text76"/>
+            <w:bookmarkStart w:id="61" w:name="Text76"/>
             <w:r>
               <w:instrText xml:space="preserve"> </w:instrText>
             </w:r>
@@ -11281,7 +11170,7 @@
             <w:r>
               <w:fldChar w:fldCharType="end"/>
             </w:r>
-            <w:bookmarkEnd w:id="64"/>
+            <w:bookmarkEnd w:id="61"/>
           </w:p>
         </w:tc>
         <w:tc>
@@ -11311,7 +11200,7 @@
                 </w:ffData>
               </w:fldChar>
             </w:r>
-            <w:bookmarkStart w:id="65" w:name="Text77"/>
+            <w:bookmarkStart w:id="62" w:name="Text77"/>
             <w:r>
               <w:instrText xml:space="preserve"> </w:instrText>
             </w:r>
@@ -11342,7 +11231,7 @@
             <w:r>
               <w:fldChar w:fldCharType="end"/>
             </w:r>
-            <w:bookmarkEnd w:id="65"/>
+            <w:bookmarkEnd w:id="62"/>
           </w:p>
         </w:tc>
         <w:tc>
@@ -11371,7 +11260,7 @@
                 </w:ffData>
               </w:fldChar>
             </w:r>
-            <w:bookmarkStart w:id="66" w:name="Text78"/>
+            <w:bookmarkStart w:id="63" w:name="Text78"/>
             <w:r>
               <w:instrText xml:space="preserve"> </w:instrText>
             </w:r>
@@ -11402,7 +11291,7 @@
             <w:r>
               <w:fldChar w:fldCharType="end"/>
             </w:r>
-            <w:bookmarkEnd w:id="66"/>
+            <w:bookmarkEnd w:id="63"/>
           </w:p>
         </w:tc>
       </w:tr>
@@ -11436,7 +11325,7 @@
                 </w:ffData>
               </w:fldChar>
             </w:r>
-            <w:bookmarkStart w:id="67" w:name="Text79"/>
+            <w:bookmarkStart w:id="64" w:name="Text79"/>
             <w:r>
               <w:instrText xml:space="preserve"> </w:instrText>
             </w:r>
@@ -11467,7 +11356,7 @@
             <w:r>
               <w:fldChar w:fldCharType="end"/>
             </w:r>
-            <w:bookmarkEnd w:id="67"/>
+            <w:bookmarkEnd w:id="64"/>
           </w:p>
         </w:tc>
         <w:tc>
@@ -11497,7 +11386,7 @@
                 </w:ffData>
               </w:fldChar>
             </w:r>
-            <w:bookmarkStart w:id="68" w:name="Text80"/>
+            <w:bookmarkStart w:id="65" w:name="Text80"/>
             <w:r>
               <w:instrText xml:space="preserve"> </w:instrText>
             </w:r>
@@ -11528,7 +11417,7 @@
             <w:r>
               <w:fldChar w:fldCharType="end"/>
             </w:r>
-            <w:bookmarkEnd w:id="68"/>
+            <w:bookmarkEnd w:id="65"/>
           </w:p>
         </w:tc>
         <w:tc>
@@ -11557,7 +11446,7 @@
                 </w:ffData>
               </w:fldChar>
             </w:r>
-            <w:bookmarkStart w:id="69" w:name="Text81"/>
+            <w:bookmarkStart w:id="66" w:name="Text81"/>
             <w:r>
               <w:instrText xml:space="preserve"> </w:instrText>
             </w:r>
@@ -11588,7 +11477,7 @@
             <w:r>
               <w:fldChar w:fldCharType="end"/>
             </w:r>
-            <w:bookmarkEnd w:id="69"/>
+            <w:bookmarkEnd w:id="66"/>
           </w:p>
         </w:tc>
       </w:tr>
@@ -11622,7 +11511,7 @@
                 </w:ffData>
               </w:fldChar>
             </w:r>
-            <w:bookmarkStart w:id="70" w:name="Text84"/>
+            <w:bookmarkStart w:id="67" w:name="Text84"/>
             <w:r>
               <w:instrText xml:space="preserve"> </w:instrText>
             </w:r>
@@ -11653,7 +11542,7 @@
             <w:r>
               <w:fldChar w:fldCharType="end"/>
             </w:r>
-            <w:bookmarkEnd w:id="70"/>
+            <w:bookmarkEnd w:id="67"/>
           </w:p>
         </w:tc>
         <w:tc>
@@ -11683,7 +11572,7 @@
                 </w:ffData>
               </w:fldChar>
             </w:r>
-            <w:bookmarkStart w:id="71" w:name="Text83"/>
+            <w:bookmarkStart w:id="68" w:name="Text83"/>
             <w:r>
               <w:instrText xml:space="preserve"> </w:instrText>
             </w:r>
@@ -11714,7 +11603,7 @@
             <w:r>
               <w:fldChar w:fldCharType="end"/>
             </w:r>
-            <w:bookmarkEnd w:id="71"/>
+            <w:bookmarkEnd w:id="68"/>
           </w:p>
         </w:tc>
         <w:tc>
@@ -11743,7 +11632,7 @@
                 </w:ffData>
               </w:fldChar>
             </w:r>
-            <w:bookmarkStart w:id="72" w:name="Text82"/>
+            <w:bookmarkStart w:id="69" w:name="Text82"/>
             <w:r>
               <w:instrText xml:space="preserve"> </w:instrText>
             </w:r>
@@ -11774,7 +11663,7 @@
             <w:r>
               <w:fldChar w:fldCharType="end"/>
             </w:r>
-            <w:bookmarkEnd w:id="72"/>
+            <w:bookmarkEnd w:id="69"/>
           </w:p>
         </w:tc>
       </w:tr>
@@ -11857,7 +11746,7 @@
                 </w:ffData>
               </w:fldChar>
             </w:r>
-            <w:bookmarkStart w:id="73" w:name="Text85"/>
+            <w:bookmarkStart w:id="70" w:name="Text85"/>
             <w:r>
               <w:rPr>
                 <w:lang w:val="en-GB"/>
@@ -11923,7 +11812,7 @@
               </w:rPr>
               <w:fldChar w:fldCharType="end"/>
             </w:r>
-            <w:bookmarkEnd w:id="73"/>
+            <w:bookmarkEnd w:id="70"/>
           </w:p>
         </w:tc>
       </w:tr>
@@ -11963,7 +11852,7 @@
                 </w:ffData>
               </w:fldChar>
             </w:r>
-            <w:bookmarkStart w:id="74" w:name="Text86"/>
+            <w:bookmarkStart w:id="71" w:name="Text86"/>
             <w:r>
               <w:instrText xml:space="preserve"> </w:instrText>
             </w:r>
@@ -11994,7 +11883,7 @@
             <w:r>
               <w:fldChar w:fldCharType="end"/>
             </w:r>
-            <w:bookmarkEnd w:id="74"/>
+            <w:bookmarkEnd w:id="71"/>
           </w:p>
         </w:tc>
       </w:tr>
@@ -12034,7 +11923,7 @@
                 </w:ffData>
               </w:fldChar>
             </w:r>
-            <w:bookmarkStart w:id="75" w:name="Text87"/>
+            <w:bookmarkStart w:id="72" w:name="Text87"/>
             <w:r>
               <w:instrText xml:space="preserve"> </w:instrText>
             </w:r>
@@ -12065,7 +11954,7 @@
             <w:r>
               <w:fldChar w:fldCharType="end"/>
             </w:r>
-            <w:bookmarkEnd w:id="75"/>
+            <w:bookmarkEnd w:id="72"/>
           </w:p>
         </w:tc>
       </w:tr>
@@ -12189,7 +12078,7 @@
                 </w:ffData>
               </w:fldChar>
             </w:r>
-            <w:bookmarkStart w:id="76" w:name="Text88"/>
+            <w:bookmarkStart w:id="73" w:name="Text88"/>
             <w:r>
               <w:instrText xml:space="preserve"> </w:instrText>
             </w:r>
@@ -12220,7 +12109,7 @@
             <w:r>
               <w:fldChar w:fldCharType="end"/>
             </w:r>
-            <w:bookmarkEnd w:id="76"/>
+            <w:bookmarkEnd w:id="73"/>
           </w:p>
         </w:tc>
         <w:tc>
@@ -12242,7 +12131,7 @@
                 </w:ffData>
               </w:fldChar>
             </w:r>
-            <w:bookmarkStart w:id="77" w:name="Text89"/>
+            <w:bookmarkStart w:id="74" w:name="Text89"/>
             <w:r>
               <w:instrText xml:space="preserve"> </w:instrText>
             </w:r>
@@ -12273,7 +12162,7 @@
             <w:r>
               <w:fldChar w:fldCharType="end"/>
             </w:r>
-            <w:bookmarkEnd w:id="77"/>
+            <w:bookmarkEnd w:id="74"/>
           </w:p>
         </w:tc>
         <w:tc>
@@ -12294,7 +12183,7 @@
                 </w:ffData>
               </w:fldChar>
             </w:r>
-            <w:bookmarkStart w:id="78" w:name="Text90"/>
+            <w:bookmarkStart w:id="75" w:name="Text90"/>
             <w:r>
               <w:instrText xml:space="preserve"> </w:instrText>
             </w:r>
@@ -12325,7 +12214,7 @@
             <w:r>
               <w:fldChar w:fldCharType="end"/>
             </w:r>
-            <w:bookmarkEnd w:id="78"/>
+            <w:bookmarkEnd w:id="75"/>
           </w:p>
         </w:tc>
       </w:tr>
@@ -12625,8 +12514,8 @@
     </w:tbl>
     <w:p/>
     <w:sectPr>
-      <w:headerReference w:type="default" r:id="rId16"/>
-      <w:footerReference w:type="default" r:id="rId17"/>
+      <w:headerReference w:type="default" r:id="rId14"/>
+      <w:footerReference w:type="default" r:id="rId15"/>
       <w:pgSz w:w="11906" w:h="16838"/>
       <w:pgMar w:top="1418" w:right="1418" w:bottom="1134" w:left="1418" w:header="709" w:footer="709" w:gutter="0"/>
       <w:cols w:space="708"/>
@@ -12770,7 +12659,7 @@
         <w:rStyle w:val="PageNumber"/>
         <w:sz w:val="16"/>
       </w:rPr>
-      <w:t>12</w:t>
+      <w:t>11</w:t>
     </w:r>
     <w:r>
       <w:rPr>

</xml_diff>